<commit_message>
update paper - added some chapters
</commit_message>
<xml_diff>
--- a/Lucrarea_Scrisa/Dizerție_scris.docx
+++ b/Lucrarea_Scrisa/Dizerție_scris.docx
@@ -5,9 +5,6 @@
     <w:p>
       <w:r>
         <w:tab/>
-      </w:r>
-      <w:proofErr w:type="spellStart"/>
-      <w:r>
         <w:t>Di</w:t>
       </w:r>
       <w:r>
@@ -19,33 +16,8 @@
       <w:r>
         <w:t>ție</w:t>
       </w:r>
-      <w:proofErr w:type="spellEnd"/>
-      <w:r>
-        <w:t xml:space="preserve"> – Automatizarea </w:t>
-      </w:r>
-      <w:proofErr w:type="spellStart"/>
-      <w:r>
-        <w:t>decizilor</w:t>
-      </w:r>
-      <w:proofErr w:type="spellEnd"/>
-      <w:r>
-        <w:t xml:space="preserve"> </w:t>
-      </w:r>
-      <w:proofErr w:type="spellStart"/>
-      <w:r>
-        <w:t>agentilor</w:t>
-      </w:r>
-      <w:proofErr w:type="spellEnd"/>
-      <w:r>
-        <w:t xml:space="preserve"> </w:t>
-      </w:r>
-      <w:proofErr w:type="spellStart"/>
-      <w:r>
-        <w:t>intr</w:t>
-      </w:r>
-      <w:proofErr w:type="spellEnd"/>
-      <w:r>
-        <w:t>-un mediu virtual</w:t>
+      <w:r>
+        <w:t xml:space="preserve"> – Automatizarea decizilor agentilor intr-un mediu virtual</w:t>
       </w:r>
     </w:p>
     <w:p/>
@@ -87,79 +59,13 @@
         </w:numPr>
       </w:pPr>
       <w:r>
-        <w:t>Implementarea de algoritmi de ML (</w:t>
-      </w:r>
-      <w:proofErr w:type="spellStart"/>
-      <w:r>
-        <w:t>supervised</w:t>
-      </w:r>
-      <w:proofErr w:type="spellEnd"/>
-      <w:r>
-        <w:t xml:space="preserve"> – </w:t>
-      </w:r>
-      <w:proofErr w:type="spellStart"/>
-      <w:r>
-        <w:t>random</w:t>
-      </w:r>
-      <w:proofErr w:type="spellEnd"/>
-      <w:r>
-        <w:t xml:space="preserve"> </w:t>
-      </w:r>
-      <w:proofErr w:type="spellStart"/>
-      <w:r>
-        <w:t>forrest</w:t>
-      </w:r>
-      <w:proofErr w:type="spellEnd"/>
-      <w:r>
-        <w:t xml:space="preserve"> &amp; </w:t>
-      </w:r>
-      <w:proofErr w:type="spellStart"/>
-      <w:r>
-        <w:t>decission</w:t>
-      </w:r>
-      <w:proofErr w:type="spellEnd"/>
-      <w:r>
-        <w:t xml:space="preserve"> </w:t>
-      </w:r>
-      <w:proofErr w:type="spellStart"/>
-      <w:r>
-        <w:t>tree</w:t>
-      </w:r>
-      <w:proofErr w:type="spellEnd"/>
-      <w:r>
-        <w:t xml:space="preserve"> </w:t>
-      </w:r>
-      <w:proofErr w:type="spellStart"/>
-      <w:r>
-        <w:t>and</w:t>
-      </w:r>
-      <w:proofErr w:type="spellEnd"/>
-      <w:r>
-        <w:t xml:space="preserve"> </w:t>
-      </w:r>
-      <w:proofErr w:type="spellStart"/>
-      <w:r>
-        <w:t>unsupervised</w:t>
-      </w:r>
-      <w:proofErr w:type="spellEnd"/>
-      <w:r>
-        <w:t xml:space="preserve"> </w:t>
-      </w:r>
-      <w:proofErr w:type="spellStart"/>
-      <w:r>
-        <w:t>reinformcement</w:t>
-      </w:r>
-      <w:proofErr w:type="spellEnd"/>
-      <w:r>
-        <w:t xml:space="preserve"> </w:t>
-      </w:r>
-      <w:proofErr w:type="spellStart"/>
-      <w:r>
-        <w:t>learning</w:t>
-      </w:r>
-      <w:proofErr w:type="spellEnd"/>
-      <w:r>
-        <w:t>)</w:t>
+        <w:t xml:space="preserve">Implementarea de algoritmi de ML (supervised – random forrest &amp; decission tree and unsupervised </w:t>
+      </w:r>
+      <w:r>
+        <w:t xml:space="preserve">- </w:t>
+      </w:r>
+      <w:r>
+        <w:t>reinformcement learning)</w:t>
       </w:r>
     </w:p>
     <w:p>
@@ -183,350 +89,1632 @@
         </w:numPr>
       </w:pPr>
       <w:r>
+        <w:t>Automatizarea deciz</w:t>
+      </w:r>
+      <w:r>
+        <w:t>i</w:t>
+      </w:r>
+      <w:r>
+        <w:t>ilor agen</w:t>
+      </w:r>
+      <w:r>
+        <w:t>ț</w:t>
+      </w:r>
+      <w:r>
+        <w:t xml:space="preserve">ilor </w:t>
+      </w:r>
+      <w:r>
+        <w:t>î</w:t>
+      </w:r>
+      <w:r>
+        <w:t>ntr-un mediu virtual</w:t>
+      </w:r>
+    </w:p>
+    <w:p>
+      <w:pPr>
+        <w:pStyle w:val="Listparagraf"/>
+        <w:numPr>
+          <w:ilvl w:val="0"/>
+          <w:numId w:val="1"/>
+        </w:numPr>
+      </w:pPr>
+      <w:r>
+        <w:t xml:space="preserve">Sinteza </w:t>
+      </w:r>
+      <w:r>
+        <w:t>l</w:t>
+      </w:r>
+      <w:r>
+        <w:t>ucr</w:t>
+      </w:r>
+      <w:r>
+        <w:t>ăr</w:t>
+      </w:r>
+      <w:r>
+        <w:t>ii</w:t>
+      </w:r>
+    </w:p>
+    <w:p>
+      <w:pPr>
+        <w:pStyle w:val="Listparagraf"/>
+        <w:numPr>
+          <w:ilvl w:val="0"/>
+          <w:numId w:val="2"/>
+        </w:numPr>
+      </w:pPr>
+      <w:r>
+        <w:t>Prezentarea lucr</w:t>
+      </w:r>
+      <w:r>
+        <w:t>ă</w:t>
+      </w:r>
+      <w:r>
+        <w:t>rii pe scurt</w:t>
+      </w:r>
+    </w:p>
+    <w:p>
+      <w:pPr>
+        <w:pStyle w:val="Listparagraf"/>
+        <w:numPr>
+          <w:ilvl w:val="0"/>
+          <w:numId w:val="1"/>
+        </w:numPr>
+      </w:pPr>
+      <w:r>
+        <w:t>Contribu</w:t>
+      </w:r>
+      <w:r>
+        <w:t>ț</w:t>
+      </w:r>
+      <w:r>
+        <w:t>iile autorului</w:t>
+      </w:r>
+    </w:p>
+    <w:p>
+      <w:pPr>
+        <w:pStyle w:val="Listparagraf"/>
+        <w:numPr>
+          <w:ilvl w:val="0"/>
+          <w:numId w:val="2"/>
+        </w:numPr>
+      </w:pPr>
+      <w:r>
+        <w:t>Circuitul</w:t>
+      </w:r>
+      <w:r>
+        <w:t xml:space="preserve"> </w:t>
+      </w:r>
+      <w:r>
+        <w:t>di</w:t>
+      </w:r>
+      <w:r>
+        <w:t xml:space="preserve">n </w:t>
+      </w:r>
+      <w:r>
+        <w:t>U</w:t>
+      </w:r>
+      <w:r>
+        <w:t>nity</w:t>
+      </w:r>
+    </w:p>
+    <w:p>
+      <w:pPr>
+        <w:pStyle w:val="Listparagraf"/>
+        <w:numPr>
+          <w:ilvl w:val="0"/>
+          <w:numId w:val="2"/>
+        </w:numPr>
+      </w:pPr>
+      <w:r>
+        <w:t>Colectarea datelor din C#</w:t>
+      </w:r>
+    </w:p>
+    <w:p>
+      <w:pPr>
+        <w:pStyle w:val="Listparagraf"/>
+        <w:numPr>
+          <w:ilvl w:val="0"/>
+          <w:numId w:val="2"/>
+        </w:numPr>
+      </w:pPr>
+      <w:r>
+        <w:t xml:space="preserve">Scriptul </w:t>
+      </w:r>
+      <w:r>
+        <w:t>î</w:t>
+      </w:r>
+      <w:r>
+        <w:t xml:space="preserve">n </w:t>
+      </w:r>
+      <w:r>
+        <w:t>P</w:t>
+      </w:r>
+      <w:r>
+        <w:t>ython (API)</w:t>
+      </w:r>
+    </w:p>
+    <w:p>
+      <w:pPr>
+        <w:pStyle w:val="Listparagraf"/>
+        <w:numPr>
+          <w:ilvl w:val="0"/>
+          <w:numId w:val="2"/>
+        </w:numPr>
+      </w:pPr>
+      <w:r>
+        <w:t xml:space="preserve">Modelul de ML (random forrest </w:t>
+      </w:r>
+      <w:r>
+        <w:t>&amp;</w:t>
+      </w:r>
+      <w:r>
+        <w:t xml:space="preserve"> decission tree)</w:t>
+      </w:r>
+    </w:p>
+    <w:p>
+      <w:pPr>
+        <w:pStyle w:val="Listparagraf"/>
+        <w:numPr>
+          <w:ilvl w:val="0"/>
+          <w:numId w:val="2"/>
+        </w:numPr>
+      </w:pPr>
+      <w:r>
+        <w:t>Diagrama se face folosind limbajul mermaid</w:t>
+      </w:r>
+    </w:p>
+    <w:p>
+      <w:pPr>
+        <w:pStyle w:val="Listparagraf"/>
+        <w:numPr>
+          <w:ilvl w:val="0"/>
+          <w:numId w:val="2"/>
+        </w:numPr>
+      </w:pPr>
+      <w:r>
         <w:t xml:space="preserve">Automatizarea </w:t>
       </w:r>
-      <w:proofErr w:type="spellStart"/>
-      <w:r>
-        <w:t>decizilor</w:t>
-      </w:r>
-      <w:proofErr w:type="spellEnd"/>
-      <w:r>
+      <w:r>
+        <w:t>î</w:t>
+      </w:r>
+      <w:r>
+        <w:t>nceperii jocului</w:t>
+      </w:r>
+      <w:r>
+        <w:t xml:space="preserve"> și repornirea în momentul în care jocul este încheiat, fie că agentul a câștigat sau a pierdut</w:t>
+      </w:r>
+    </w:p>
+    <w:p>
+      <w:pPr>
+        <w:pStyle w:val="Listparagraf"/>
+        <w:numPr>
+          <w:ilvl w:val="0"/>
+          <w:numId w:val="1"/>
+        </w:numPr>
+      </w:pPr>
+      <w:r>
+        <w:t xml:space="preserve">Articol </w:t>
+      </w:r>
+      <w:r>
+        <w:t>ș</w:t>
+      </w:r>
+      <w:r>
+        <w:t>tiin</w:t>
+      </w:r>
+      <w:r>
+        <w:t>ț</w:t>
+      </w:r>
+      <w:r>
+        <w:t>ific (compararea diverselor algoritmi de ML folosi</w:t>
+      </w:r>
+      <w:r>
+        <w:t>ț</w:t>
+      </w:r>
+      <w:r>
+        <w:t xml:space="preserve">i </w:t>
+      </w:r>
+      <w:r>
+        <w:t>î</w:t>
+      </w:r>
+      <w:r>
+        <w:t xml:space="preserve">n </w:t>
+      </w:r>
+      <w:r>
+        <w:t>jocuri video</w:t>
+      </w:r>
+      <w:r>
+        <w:t xml:space="preserve"> pentru automatizarea decizi</w:t>
+      </w:r>
+      <w:r>
+        <w:t>i</w:t>
+      </w:r>
+      <w:r>
+        <w:t>lor agen</w:t>
+      </w:r>
+      <w:r>
+        <w:t>ț</w:t>
+      </w:r>
+      <w:r>
+        <w:t>ilor)</w:t>
+      </w:r>
+    </w:p>
+    <w:p>
+      <w:pPr>
+        <w:pStyle w:val="Listparagraf"/>
+        <w:numPr>
+          <w:ilvl w:val="0"/>
+          <w:numId w:val="1"/>
+        </w:numPr>
+      </w:pPr>
+      <w:r>
+        <w:t>Concluzie</w:t>
+      </w:r>
+    </w:p>
+    <w:p>
+      <w:pPr>
+        <w:pStyle w:val="Listparagraf"/>
+        <w:numPr>
+          <w:ilvl w:val="0"/>
+          <w:numId w:val="2"/>
+        </w:numPr>
+        <w:rPr>
+          <w:lang w:val="en-GB"/>
+        </w:rPr>
+      </w:pPr>
+      <w:r>
+        <w:rPr>
+          <w:lang w:val="en-GB"/>
+        </w:rPr>
+        <w:t xml:space="preserve">Rezultate (comparative </w:t>
+      </w:r>
+      <w:r>
+        <w:rPr>
+          <w:lang w:val="en-GB"/>
+        </w:rPr>
+        <w:t>î</w:t>
+      </w:r>
+      <w:r>
+        <w:rPr>
+          <w:lang w:val="en-GB"/>
+        </w:rPr>
+        <w:t>ntre user vs ML supervised vs ML unsupervised)</w:t>
+      </w:r>
+    </w:p>
+    <w:p>
+      <w:pPr>
+        <w:pStyle w:val="Listparagraf"/>
+        <w:numPr>
+          <w:ilvl w:val="0"/>
+          <w:numId w:val="2"/>
+        </w:numPr>
+        <w:rPr>
+          <w:lang w:val="en-GB"/>
+        </w:rPr>
+      </w:pPr>
+      <w:r>
+        <w:rPr>
+          <w:lang w:val="en-GB"/>
+        </w:rPr>
+        <w:t>Future works</w:t>
+      </w:r>
+    </w:p>
+    <w:p>
+      <w:pPr>
+        <w:rPr>
+          <w:lang w:val="en-GB"/>
+        </w:rPr>
+      </w:pPr>
+    </w:p>
+    <w:p>
+      <w:pPr>
+        <w:rPr>
+          <w:lang w:val="en-GB"/>
+        </w:rPr>
+      </w:pPr>
+    </w:p>
+    <w:p>
+      <w:pPr>
+        <w:rPr>
+          <w:lang w:val="en-GB"/>
+        </w:rPr>
+      </w:pPr>
+    </w:p>
+    <w:p>
+      <w:pPr>
+        <w:rPr>
+          <w:lang w:val="en-GB"/>
+        </w:rPr>
+      </w:pPr>
+    </w:p>
+    <w:p>
+      <w:pPr>
+        <w:rPr>
+          <w:lang w:val="en-GB"/>
+        </w:rPr>
+      </w:pPr>
+    </w:p>
+    <w:p>
+      <w:pPr>
+        <w:rPr>
+          <w:lang w:val="en-GB"/>
+        </w:rPr>
+      </w:pPr>
+    </w:p>
+    <w:p>
+      <w:pPr>
+        <w:rPr>
+          <w:lang w:val="en-GB"/>
+        </w:rPr>
+      </w:pPr>
+    </w:p>
+    <w:p>
+      <w:pPr>
+        <w:rPr>
+          <w:lang w:val="en-GB"/>
+        </w:rPr>
+      </w:pPr>
+    </w:p>
+    <w:p>
+      <w:pPr>
+        <w:rPr>
+          <w:lang w:val="en-GB"/>
+        </w:rPr>
+      </w:pPr>
+    </w:p>
+    <w:p>
+      <w:pPr>
+        <w:rPr>
+          <w:lang w:val="en-GB"/>
+        </w:rPr>
+      </w:pPr>
+    </w:p>
+    <w:p>
+      <w:pPr>
+        <w:rPr>
+          <w:lang w:val="en-GB"/>
+        </w:rPr>
+      </w:pPr>
+    </w:p>
+    <w:p>
+      <w:pPr>
+        <w:rPr>
+          <w:lang w:val="en-GB"/>
+        </w:rPr>
+      </w:pPr>
+    </w:p>
+    <w:p>
+      <w:pPr>
+        <w:rPr>
+          <w:lang w:val="en-GB"/>
+        </w:rPr>
+      </w:pPr>
+    </w:p>
+    <w:p>
+      <w:pPr>
+        <w:rPr>
+          <w:lang w:val="en-GB"/>
+        </w:rPr>
+      </w:pPr>
+    </w:p>
+    <w:p>
+      <w:pPr>
+        <w:rPr>
+          <w:lang w:val="en-GB"/>
+        </w:rPr>
+      </w:pPr>
+      <w:r>
+        <w:rPr>
+          <w:lang w:val="en-GB"/>
+        </w:rPr>
+        <w:lastRenderedPageBreak/>
+        <w:t>Capitolul 1 – Introducere</w:t>
+      </w:r>
+    </w:p>
+    <w:p>
+      <w:pPr>
+        <w:rPr>
+          <w:lang w:val="en-GB"/>
+        </w:rPr>
+      </w:pPr>
+      <w:r>
+        <w:rPr>
+          <w:lang w:val="en-GB"/>
+        </w:rPr>
+        <w:t>Scopul</w:t>
+      </w:r>
+    </w:p>
+    <w:p>
+      <w:pPr>
+        <w:rPr>
+          <w:lang w:val="en-GB"/>
+        </w:rPr>
+      </w:pPr>
+      <w:r>
+        <w:rPr>
+          <w:lang w:val="en-GB"/>
+        </w:rPr>
+        <w:tab/>
+        <w:t xml:space="preserve">Scopul lucrării este </w:t>
+      </w:r>
+      <w:r>
+        <w:rPr>
+          <w:lang w:val="en-GB"/>
+        </w:rPr>
+        <w:t>de a învăța un agent șă concureze într-un mediu virtual, în cazul de față agentul fiind representant de un pilot de kart iar mediul virtual este un circuit de karting. În acest experiment se vor compara rezultatele obținute de age</w:t>
+      </w:r>
+      <w:r>
+        <w:rPr>
+          <w:lang w:val="en-GB"/>
+        </w:rPr>
+        <w:t>nt în urma folosirii atât a unor algoritmi supervizați (Decision Tree și Random Forrest) și nesupervizați (Reinforcement Learning).</w:t>
+      </w:r>
+    </w:p>
+    <w:p>
+      <w:pPr>
+        <w:rPr>
+          <w:lang w:val="en-GB"/>
+        </w:rPr>
+      </w:pPr>
+      <w:r>
+        <w:rPr>
+          <w:lang w:val="en-GB"/>
+        </w:rPr>
+        <w:tab/>
+        <w:t>În vederea realizării experimentului s-au folosit mai multe intrumente digitale:</w:t>
+      </w:r>
+    </w:p>
+    <w:p>
+      <w:pPr>
+        <w:pStyle w:val="Listparagraf"/>
+        <w:numPr>
+          <w:ilvl w:val="0"/>
+          <w:numId w:val="2"/>
+        </w:numPr>
+        <w:rPr>
+          <w:lang w:val="en-GB"/>
+        </w:rPr>
+      </w:pPr>
+      <w:r>
+        <w:rPr>
+          <w:lang w:val="en-GB"/>
+        </w:rPr>
+        <w:t>Unity Hub pentru mediul virtual</w:t>
+      </w:r>
+    </w:p>
+    <w:p>
+      <w:pPr>
+        <w:pStyle w:val="Listparagraf"/>
+        <w:numPr>
+          <w:ilvl w:val="0"/>
+          <w:numId w:val="2"/>
+        </w:numPr>
+        <w:rPr>
+          <w:lang w:val="en-GB"/>
+        </w:rPr>
+      </w:pPr>
+      <w:r>
+        <w:rPr>
+          <w:lang w:val="en-GB"/>
+        </w:rPr>
+        <w:t>Anaconda – pentru realizarea API-ului care comunic</w:t>
+      </w:r>
+      <w:r>
+        <w:t>ă cu mediul din Unity și în care se realizează partea de ML</w:t>
+      </w:r>
+    </w:p>
+    <w:p>
+      <w:pPr>
+        <w:pStyle w:val="Listparagraf"/>
+        <w:numPr>
+          <w:ilvl w:val="0"/>
+          <w:numId w:val="2"/>
+        </w:numPr>
+        <w:rPr>
+          <w:lang w:val="en-GB"/>
+        </w:rPr>
+      </w:pPr>
+      <w:r>
+        <w:t>Visual Studio Code – editor text pentru Python si Mermeid</w:t>
+      </w:r>
+    </w:p>
+    <w:p>
+      <w:pPr>
+        <w:ind w:left="720"/>
+        <w:rPr>
+          <w:lang w:val="en-GB"/>
+        </w:rPr>
+      </w:pPr>
+      <w:r>
+        <w:rPr>
+          <w:lang w:val="en-GB"/>
+        </w:rPr>
+        <w:t>Limbaje de programare utilizate:</w:t>
+      </w:r>
+    </w:p>
+    <w:p>
+      <w:pPr>
+        <w:pStyle w:val="Listparagraf"/>
+        <w:numPr>
+          <w:ilvl w:val="0"/>
+          <w:numId w:val="2"/>
+        </w:numPr>
+      </w:pPr>
+      <w:r>
+        <w:t>C# - în mediul unity</w:t>
+      </w:r>
+    </w:p>
+    <w:p>
+      <w:pPr>
+        <w:pStyle w:val="Listparagraf"/>
+        <w:numPr>
+          <w:ilvl w:val="0"/>
+          <w:numId w:val="2"/>
+        </w:numPr>
+      </w:pPr>
+      <w:r>
+        <w:t>Python – pentru API și Machine Learning</w:t>
+      </w:r>
+    </w:p>
+    <w:p>
+      <w:pPr>
+        <w:ind w:left="720"/>
+      </w:pPr>
+    </w:p>
+    <w:p>
+      <w:pPr>
+        <w:rPr>
+          <w:lang w:val="en-GB"/>
+        </w:rPr>
+      </w:pPr>
+      <w:r>
+        <w:rPr>
+          <w:lang w:val="en-GB"/>
+        </w:rPr>
+        <w:t>Capitolul 2 – Obiectivele</w:t>
+      </w:r>
+    </w:p>
+    <w:p>
+      <w:pPr>
+        <w:rPr>
+          <w:lang w:val="en-GB"/>
+        </w:rPr>
+      </w:pPr>
+      <w:r>
+        <w:rPr>
+          <w:lang w:val="en-GB"/>
+        </w:rPr>
+        <w:tab/>
+        <w:t xml:space="preserve">Un prim obiectiv este învățarea unui agent să concureze într-un mediu virtual și să își îmbunătățească rezultatele progresiv. </w:t>
+      </w:r>
+    </w:p>
+    <w:p>
+      <w:pPr>
+        <w:rPr>
+          <w:lang w:val="en-GB"/>
+        </w:rPr>
+      </w:pPr>
+      <w:r>
+        <w:rPr>
+          <w:lang w:val="en-GB"/>
+        </w:rPr>
+        <w:tab/>
+        <w:t>Având în vedere că agentul are nevoie ca date de intrare de informații precum poziția pe harta și senzori, acesta poate fi mai apoi replicat și îmbunătățit într-un automobil autonom.</w:t>
+      </w:r>
+    </w:p>
+    <w:p>
+      <w:pPr>
+        <w:rPr>
+          <w:lang w:val="en-GB"/>
+        </w:rPr>
+      </w:pPr>
+      <w:r>
+        <w:rPr>
+          <w:lang w:val="en-GB"/>
+        </w:rPr>
+        <w:t xml:space="preserve">Capitolul 3 </w:t>
+      </w:r>
+      <w:r>
+        <w:rPr>
+          <w:lang w:val="en-GB"/>
+        </w:rPr>
+        <w:t xml:space="preserve">- </w:t>
+      </w:r>
+      <w:r>
+        <w:rPr>
+          <w:lang w:val="en-GB"/>
+        </w:rPr>
+        <w:t>Sinteza lucrării</w:t>
+      </w:r>
+    </w:p>
+    <w:p>
+      <w:pPr>
+        <w:rPr>
+          <w:lang w:val="en-GB"/>
+        </w:rPr>
+      </w:pPr>
+      <w:r>
+        <w:rPr>
+          <w:lang w:val="en-GB"/>
+        </w:rPr>
+        <w:tab/>
+        <w:t>Această lucrare este dezvoltată î</w:t>
+      </w:r>
+      <w:r>
+        <w:rPr>
+          <w:lang w:val="en-GB"/>
+        </w:rPr>
+        <w:t>n cadrul Facultății de Electronică, Telecomunicații și Tehnologi Informaționale, parte al Universității Politehnica din Timișoara. Lucrarea reprezintă munca depusă pe parcursul a doi ani de zile 2020-2022.</w:t>
+      </w:r>
+    </w:p>
+    <w:p>
+      <w:pPr>
+        <w:rPr>
+          <w:lang w:val="en-GB"/>
+        </w:rPr>
+      </w:pPr>
+      <w:r>
+        <w:rPr>
+          <w:lang w:val="en-GB"/>
+        </w:rPr>
+        <w:tab/>
+        <w:t>Pentru partea teoretică, sau parcurs mai multe articole științifice și ale resurse de documentare care ating subiecte precum Machine Learning, Reinforcement Learning și altele.</w:t>
+      </w:r>
+    </w:p>
+    <w:p>
+      <w:pPr>
+        <w:rPr>
+          <w:lang w:val="en-GB"/>
+        </w:rPr>
+      </w:pPr>
+      <w:r>
+        <w:rPr>
+          <w:lang w:val="en-GB"/>
+        </w:rPr>
+        <w:tab/>
+        <w:t xml:space="preserve">Pentru partea practică s-a realizat un experiment prin intermediul căreia se </w:t>
+      </w:r>
+      <w:r>
+        <w:rPr>
+          <w:lang w:val="en-GB"/>
+        </w:rPr>
+        <w:t>compară mai mulți algoritmi de Machine Learning, atât supervizați cât și nesupervizați.</w:t>
+      </w:r>
+    </w:p>
+    <w:p>
+      <w:pPr>
+        <w:rPr>
+          <w:lang w:val="en-GB"/>
+        </w:rPr>
+      </w:pPr>
+      <w:r>
+        <w:rPr>
+          <w:lang w:val="en-GB"/>
+        </w:rPr>
+        <w:tab/>
+      </w:r>
+    </w:p>
+    <w:p>
+      <w:pPr>
+        <w:rPr>
+          <w:lang w:val="en-GB"/>
+        </w:rPr>
+      </w:pPr>
+    </w:p>
+    <w:p>
+      <w:pPr>
+        <w:rPr>
+          <w:lang w:val="en-GB"/>
+        </w:rPr>
+      </w:pPr>
+    </w:p>
+    <w:p>
+      <w:pPr>
+        <w:rPr>
+          <w:lang w:val="en-GB"/>
+        </w:rPr>
+      </w:pPr>
+    </w:p>
+    <w:p>
+      <w:pPr>
+        <w:rPr>
+          <w:lang w:val="en-GB"/>
+        </w:rPr>
+      </w:pPr>
+    </w:p>
+    <w:p>
+      <w:pPr>
+        <w:rPr>
+          <w:lang w:val="en-GB"/>
+        </w:rPr>
+      </w:pPr>
+    </w:p>
+    <w:p>
+      <w:pPr>
+        <w:rPr>
+          <w:lang w:val="en-GB"/>
+        </w:rPr>
+      </w:pPr>
+    </w:p>
+    <w:p>
+      <w:pPr>
+        <w:rPr>
+          <w:lang w:val="en-GB"/>
+        </w:rPr>
+      </w:pPr>
+    </w:p>
+    <w:p>
+      <w:pPr>
+        <w:rPr>
+          <w:lang w:val="en-GB"/>
+        </w:rPr>
+      </w:pPr>
+      <w:r>
+        <w:rPr>
+          <w:lang w:val="en-GB"/>
+        </w:rPr>
+        <w:t>Capitolul 3 – Contribuțiile autorulu</w:t>
+      </w:r>
+      <w:r>
+        <w:rPr>
+          <w:lang w:val="en-GB"/>
+        </w:rPr>
+        <w:t>i</w:t>
+      </w:r>
+    </w:p>
+    <w:p>
+      <w:pPr>
+        <w:rPr>
+          <w:lang w:val="en-GB"/>
+        </w:rPr>
+      </w:pPr>
+      <w:r>
+        <w:rPr>
+          <w:lang w:val="en-GB"/>
+        </w:rPr>
+        <w:t>3.1 Circuitul din Unity</w:t>
+      </w:r>
+    </w:p>
+    <w:p>
+      <w:pPr>
+        <w:rPr>
+          <w:lang w:val="en-GB"/>
+        </w:rPr>
+      </w:pPr>
+      <w:r>
+        <w:rPr>
+          <w:lang w:val="en-GB"/>
+        </w:rPr>
+        <w:tab/>
+        <w:t>În vederea învățării agentului să piloteze kartul, se va folosii un mediu virtual deja existent în Unity care conține kartul și</w:t>
+      </w:r>
+      <w:r>
+        <w:rPr>
+          <w:lang w:val="en-GB"/>
+        </w:rPr>
+        <w:t xml:space="preserve"> mai multe</w:t>
+      </w:r>
+      <w:r>
+        <w:rPr>
+          <w:lang w:val="en-GB"/>
+        </w:rPr>
         <w:t xml:space="preserve"> </w:t>
       </w:r>
-      <w:proofErr w:type="spellStart"/>
-      <w:r>
-        <w:t>agentilor</w:t>
-      </w:r>
-      <w:proofErr w:type="spellEnd"/>
-      <w:r>
+      <w:r>
+        <w:rPr>
+          <w:lang w:val="en-GB"/>
+        </w:rPr>
+        <w:t>scenele. Contribuția autorului este să adapteze mediul și codul din Unity pentru a putea prealua datele necesare din acel mediu, dar și ca să poată sa controleze kart-ul programabil. De asemenea s-au mai adaugat și 5 senzori în fața kartului.</w:t>
+      </w:r>
+    </w:p>
+    <w:p>
+      <w:pPr>
+        <w:rPr>
+          <w:lang w:val="en-GB"/>
+        </w:rPr>
+      </w:pPr>
+      <w:r>
+        <w:rPr>
+          <w:lang w:val="en-GB"/>
+        </w:rPr>
+        <w:t>3.2 Colectarea datelor în C#</w:t>
+      </w:r>
+    </w:p>
+    <w:p>
+      <w:pPr>
+        <w:rPr>
+          <w:lang w:val="en-GB"/>
+        </w:rPr>
+      </w:pPr>
+      <w:r>
+        <w:rPr>
+          <w:lang w:val="en-GB"/>
+        </w:rPr>
+        <w:tab/>
+        <w:t>Din punct de vedere al colectării datelor avem mai mulți pași care au fost parcurși:</w:t>
+      </w:r>
+    </w:p>
+    <w:p>
+      <w:pPr>
+        <w:pStyle w:val="Listparagraf"/>
+        <w:numPr>
+          <w:ilvl w:val="0"/>
+          <w:numId w:val="4"/>
+        </w:numPr>
+        <w:rPr>
+          <w:lang w:val="en-GB"/>
+        </w:rPr>
+      </w:pPr>
+      <w:r>
+        <w:rPr>
+          <w:lang w:val="en-GB"/>
+        </w:rPr>
+        <w:t xml:space="preserve">Adaptarea </w:t>
+      </w:r>
+      <w:r>
+        <w:t>codului pentru prelucrarea datelor</w:t>
+      </w:r>
+    </w:p>
+    <w:p>
+      <w:pPr>
+        <w:pStyle w:val="Listparagraf"/>
+      </w:pPr>
+      <w:r>
+        <w:t xml:space="preserve">Pentru învățarea agentului cum să conducă este nevoie de mai multe date de intrare și se ieșire. </w:t>
+      </w:r>
+    </w:p>
+    <w:p>
+      <w:pPr>
+        <w:pStyle w:val="Listparagraf"/>
+        <w:rPr>
+          <w:lang w:val="en-GB"/>
+        </w:rPr>
+      </w:pPr>
+      <w:r>
+        <w:t xml:space="preserve">Avem următoarele date de </w:t>
+      </w:r>
+      <w:r>
+        <w:t>intrare (</w:t>
+      </w:r>
+      <w:r>
+        <w:t>unity -</w:t>
+      </w:r>
+      <w:r>
+        <w:rPr>
+          <w:lang w:val="en-GB"/>
+        </w:rPr>
+        <w:t xml:space="preserve">&gt; </w:t>
+      </w:r>
+      <w:r>
+        <w:t>api</w:t>
+      </w:r>
+      <w:r>
+        <w:t>)</w:t>
+      </w:r>
+      <w:r>
+        <w:rPr>
+          <w:lang w:val="en-GB"/>
+        </w:rPr>
+        <w:t>:</w:t>
+      </w:r>
+    </w:p>
+    <w:p>
+      <w:pPr>
+        <w:pStyle w:val="Listparagraf"/>
+        <w:numPr>
+          <w:ilvl w:val="0"/>
+          <w:numId w:val="5"/>
+        </w:numPr>
+        <w:rPr>
+          <w:rFonts w:ascii="Times New Roman" w:hAnsi="Times New Roman" w:cs="Times New Roman"/>
+          <w:sz w:val="24"/>
+          <w:szCs w:val="24"/>
+          <w:lang w:val="en-GB"/>
+        </w:rPr>
+      </w:pPr>
+      <w:r>
+        <w:rPr>
+          <w:rFonts w:ascii="Times New Roman" w:hAnsi="Times New Roman" w:cs="Times New Roman"/>
+          <w:sz w:val="24"/>
+          <w:szCs w:val="24"/>
+          <w:lang w:val="en-GB"/>
+        </w:rPr>
+        <w:t>Timpul din Unity</w:t>
+      </w:r>
+    </w:p>
+    <w:p>
+      <w:pPr>
+        <w:pStyle w:val="Listparagraf"/>
+        <w:numPr>
+          <w:ilvl w:val="0"/>
+          <w:numId w:val="5"/>
+        </w:numPr>
+        <w:rPr>
+          <w:rFonts w:ascii="Times New Roman" w:hAnsi="Times New Roman" w:cs="Times New Roman"/>
+          <w:sz w:val="24"/>
+          <w:szCs w:val="24"/>
+          <w:lang w:val="en-GB"/>
+        </w:rPr>
+      </w:pPr>
+      <w:r>
+        <w:rPr>
+          <w:rFonts w:ascii="Times New Roman" w:hAnsi="Times New Roman" w:cs="Times New Roman"/>
+          <w:sz w:val="24"/>
+          <w:szCs w:val="24"/>
+          <w:lang w:val="en-GB"/>
+        </w:rPr>
+        <w:t>Poziția kart-ului pe axa X</w:t>
+      </w:r>
+    </w:p>
+    <w:p>
+      <w:pPr>
+        <w:pStyle w:val="Listparagraf"/>
+        <w:numPr>
+          <w:ilvl w:val="0"/>
+          <w:numId w:val="5"/>
+        </w:numPr>
+        <w:rPr>
+          <w:rFonts w:ascii="Times New Roman" w:hAnsi="Times New Roman" w:cs="Times New Roman"/>
+          <w:sz w:val="24"/>
+          <w:szCs w:val="24"/>
+          <w:lang w:val="en-GB"/>
+        </w:rPr>
+      </w:pPr>
+      <w:r>
+        <w:rPr>
+          <w:rFonts w:ascii="Times New Roman" w:hAnsi="Times New Roman" w:cs="Times New Roman"/>
+          <w:sz w:val="24"/>
+          <w:szCs w:val="24"/>
+          <w:lang w:val="en-GB"/>
+        </w:rPr>
+        <w:t xml:space="preserve">Poziția kart-ului pe axa </w:t>
+      </w:r>
+      <w:r>
+        <w:rPr>
+          <w:rFonts w:ascii="Times New Roman" w:hAnsi="Times New Roman" w:cs="Times New Roman"/>
+          <w:sz w:val="24"/>
+          <w:szCs w:val="24"/>
+          <w:lang w:val="en-GB"/>
+        </w:rPr>
+        <w:t>Y</w:t>
+      </w:r>
+    </w:p>
+    <w:p>
+      <w:pPr>
+        <w:pStyle w:val="Listparagraf"/>
+        <w:numPr>
+          <w:ilvl w:val="0"/>
+          <w:numId w:val="5"/>
+        </w:numPr>
+        <w:rPr>
+          <w:rFonts w:ascii="Times New Roman" w:hAnsi="Times New Roman" w:cs="Times New Roman"/>
+          <w:sz w:val="24"/>
+          <w:szCs w:val="24"/>
+          <w:lang w:val="en-GB"/>
+        </w:rPr>
+      </w:pPr>
+      <w:r>
+        <w:rPr>
+          <w:rFonts w:ascii="Times New Roman" w:hAnsi="Times New Roman" w:cs="Times New Roman"/>
+          <w:sz w:val="24"/>
+          <w:szCs w:val="24"/>
+          <w:lang w:val="en-GB"/>
+        </w:rPr>
+        <w:t xml:space="preserve">Poziția kart-ului pe axa </w:t>
+      </w:r>
+      <w:r>
+        <w:rPr>
+          <w:rFonts w:ascii="Times New Roman" w:hAnsi="Times New Roman" w:cs="Times New Roman"/>
+          <w:sz w:val="24"/>
+          <w:szCs w:val="24"/>
+          <w:lang w:val="en-GB"/>
+        </w:rPr>
+        <w:t>Z</w:t>
+      </w:r>
+    </w:p>
+    <w:p>
+      <w:pPr>
+        <w:pStyle w:val="Listparagraf"/>
+        <w:numPr>
+          <w:ilvl w:val="0"/>
+          <w:numId w:val="5"/>
+        </w:numPr>
+        <w:rPr>
+          <w:rFonts w:ascii="Times New Roman" w:hAnsi="Times New Roman" w:cs="Times New Roman"/>
+          <w:sz w:val="24"/>
+          <w:szCs w:val="24"/>
+          <w:lang w:val="en-GB"/>
+        </w:rPr>
+      </w:pPr>
+      <w:r>
+        <w:rPr>
+          <w:rFonts w:ascii="Times New Roman" w:hAnsi="Times New Roman" w:cs="Times New Roman"/>
+          <w:sz w:val="24"/>
+          <w:szCs w:val="24"/>
+          <w:lang w:val="en-GB"/>
+        </w:rPr>
+        <w:t xml:space="preserve">Senzorul din partea </w:t>
+      </w:r>
+      <w:r>
+        <w:rPr>
+          <w:rFonts w:ascii="Times New Roman" w:hAnsi="Times New Roman" w:cs="Times New Roman"/>
+          <w:sz w:val="24"/>
+          <w:szCs w:val="24"/>
+          <w:lang w:val="en-GB"/>
+        </w:rPr>
+        <w:t xml:space="preserve">din </w:t>
+      </w:r>
+      <w:r>
+        <w:rPr>
+          <w:rFonts w:ascii="Times New Roman" w:hAnsi="Times New Roman" w:cs="Times New Roman"/>
+          <w:sz w:val="24"/>
+          <w:szCs w:val="24"/>
+          <w:lang w:val="en-GB"/>
+        </w:rPr>
+        <w:t>stâng</w:t>
+      </w:r>
+      <w:r>
+        <w:rPr>
+          <w:rFonts w:ascii="Times New Roman" w:hAnsi="Times New Roman" w:cs="Times New Roman"/>
+          <w:sz w:val="24"/>
+          <w:szCs w:val="24"/>
+          <w:lang w:val="en-GB"/>
+        </w:rPr>
+        <w:t>a</w:t>
+      </w:r>
+      <w:r>
+        <w:rPr>
+          <w:rFonts w:ascii="Times New Roman" w:hAnsi="Times New Roman" w:cs="Times New Roman"/>
+          <w:sz w:val="24"/>
+          <w:szCs w:val="24"/>
+          <w:lang w:val="en-GB"/>
+        </w:rPr>
         <w:t xml:space="preserve"> </w:t>
       </w:r>
-      <w:proofErr w:type="spellStart"/>
-      <w:r>
-        <w:t>intr</w:t>
-      </w:r>
-      <w:proofErr w:type="spellEnd"/>
-      <w:r>
-        <w:t>-un mediu virtual</w:t>
-      </w:r>
-    </w:p>
-    <w:p>
-      <w:pPr>
-        <w:pStyle w:val="Listparagraf"/>
-        <w:numPr>
-          <w:ilvl w:val="0"/>
-          <w:numId w:val="1"/>
-        </w:numPr>
-      </w:pPr>
-      <w:r>
-        <w:t xml:space="preserve">Sinteza </w:t>
-      </w:r>
-      <w:proofErr w:type="spellStart"/>
-      <w:r>
-        <w:t>Lucrarii</w:t>
-      </w:r>
-      <w:proofErr w:type="spellEnd"/>
-    </w:p>
-    <w:p>
-      <w:pPr>
-        <w:pStyle w:val="Listparagraf"/>
-        <w:numPr>
-          <w:ilvl w:val="0"/>
-          <w:numId w:val="2"/>
-        </w:numPr>
-      </w:pPr>
-      <w:r>
-        <w:t xml:space="preserve">Prezentarea </w:t>
-      </w:r>
-      <w:proofErr w:type="spellStart"/>
-      <w:r>
-        <w:t>lucrarii</w:t>
-      </w:r>
-      <w:proofErr w:type="spellEnd"/>
-      <w:r>
-        <w:t xml:space="preserve"> pe scurt</w:t>
-      </w:r>
-    </w:p>
-    <w:p>
-      <w:pPr>
-        <w:pStyle w:val="Listparagraf"/>
-        <w:numPr>
-          <w:ilvl w:val="0"/>
-          <w:numId w:val="1"/>
-        </w:numPr>
-      </w:pPr>
-      <w:proofErr w:type="spellStart"/>
-      <w:r>
-        <w:t>Contributiile</w:t>
-      </w:r>
-      <w:proofErr w:type="spellEnd"/>
-      <w:r>
-        <w:t xml:space="preserve"> autorului</w:t>
-      </w:r>
-    </w:p>
-    <w:p>
-      <w:pPr>
-        <w:pStyle w:val="Listparagraf"/>
-        <w:numPr>
-          <w:ilvl w:val="0"/>
-          <w:numId w:val="2"/>
-        </w:numPr>
-      </w:pPr>
-      <w:r>
-        <w:t xml:space="preserve">Scena selectata in </w:t>
-      </w:r>
-      <w:proofErr w:type="spellStart"/>
-      <w:r>
-        <w:t>unity</w:t>
-      </w:r>
-      <w:proofErr w:type="spellEnd"/>
-    </w:p>
-    <w:p>
-      <w:pPr>
-        <w:pStyle w:val="Listparagraf"/>
-        <w:numPr>
-          <w:ilvl w:val="0"/>
-          <w:numId w:val="2"/>
-        </w:numPr>
-      </w:pPr>
-      <w:r>
-        <w:t>Colectarea datelor din C#</w:t>
-      </w:r>
-    </w:p>
-    <w:p>
-      <w:pPr>
-        <w:pStyle w:val="Listparagraf"/>
-        <w:numPr>
-          <w:ilvl w:val="0"/>
-          <w:numId w:val="2"/>
-        </w:numPr>
-      </w:pPr>
-      <w:r>
-        <w:t xml:space="preserve">Scriptul in </w:t>
-      </w:r>
-      <w:proofErr w:type="spellStart"/>
-      <w:r>
-        <w:t>python</w:t>
-      </w:r>
-      <w:proofErr w:type="spellEnd"/>
-      <w:r>
-        <w:t xml:space="preserve"> (API)</w:t>
-      </w:r>
-    </w:p>
-    <w:p>
-      <w:pPr>
-        <w:pStyle w:val="Listparagraf"/>
-        <w:numPr>
-          <w:ilvl w:val="0"/>
-          <w:numId w:val="2"/>
-        </w:numPr>
-      </w:pPr>
-      <w:r>
-        <w:t>Modelul de ML (</w:t>
-      </w:r>
-      <w:proofErr w:type="spellStart"/>
-      <w:r>
-        <w:t>random</w:t>
-      </w:r>
-      <w:proofErr w:type="spellEnd"/>
-      <w:r>
+    </w:p>
+    <w:p>
+      <w:pPr>
+        <w:pStyle w:val="Listparagraf"/>
+        <w:numPr>
+          <w:ilvl w:val="0"/>
+          <w:numId w:val="5"/>
+        </w:numPr>
+        <w:rPr>
+          <w:rFonts w:ascii="Times New Roman" w:hAnsi="Times New Roman" w:cs="Times New Roman"/>
+          <w:sz w:val="24"/>
+          <w:szCs w:val="24"/>
+          <w:lang w:val="en-GB"/>
+        </w:rPr>
+      </w:pPr>
+      <w:r>
+        <w:rPr>
+          <w:rFonts w:ascii="Times New Roman" w:hAnsi="Times New Roman" w:cs="Times New Roman"/>
+          <w:sz w:val="24"/>
+          <w:szCs w:val="24"/>
+          <w:lang w:val="en-GB"/>
+        </w:rPr>
+        <w:t xml:space="preserve">Senzorul din partea </w:t>
+      </w:r>
+      <w:r>
+        <w:rPr>
+          <w:rFonts w:ascii="Times New Roman" w:hAnsi="Times New Roman" w:cs="Times New Roman"/>
+          <w:sz w:val="24"/>
+          <w:szCs w:val="24"/>
+          <w:lang w:val="en-GB"/>
+        </w:rPr>
+        <w:t xml:space="preserve">din </w:t>
+      </w:r>
+      <w:r>
+        <w:rPr>
+          <w:rFonts w:ascii="Times New Roman" w:hAnsi="Times New Roman" w:cs="Times New Roman"/>
+          <w:sz w:val="24"/>
+          <w:szCs w:val="24"/>
+          <w:lang w:val="en-GB"/>
+        </w:rPr>
+        <w:t>stânga</w:t>
+      </w:r>
+      <w:r>
+        <w:rPr>
+          <w:rFonts w:ascii="Times New Roman" w:hAnsi="Times New Roman" w:cs="Times New Roman"/>
+          <w:sz w:val="24"/>
+          <w:szCs w:val="24"/>
+          <w:lang w:val="en-GB"/>
+        </w:rPr>
+        <w:t xml:space="preserve"> față</w:t>
+      </w:r>
+    </w:p>
+    <w:p>
+      <w:pPr>
+        <w:pStyle w:val="Listparagraf"/>
+        <w:numPr>
+          <w:ilvl w:val="0"/>
+          <w:numId w:val="5"/>
+        </w:numPr>
+        <w:rPr>
+          <w:rFonts w:ascii="Times New Roman" w:hAnsi="Times New Roman" w:cs="Times New Roman"/>
+          <w:sz w:val="24"/>
+          <w:szCs w:val="24"/>
+          <w:lang w:val="en-GB"/>
+        </w:rPr>
+      </w:pPr>
+      <w:r>
+        <w:rPr>
+          <w:rFonts w:ascii="Times New Roman" w:hAnsi="Times New Roman" w:cs="Times New Roman"/>
+          <w:sz w:val="24"/>
+          <w:szCs w:val="24"/>
+          <w:lang w:val="en-GB"/>
+        </w:rPr>
+        <w:t xml:space="preserve">Senzorul din partea </w:t>
+      </w:r>
+      <w:r>
+        <w:rPr>
+          <w:rFonts w:ascii="Times New Roman" w:hAnsi="Times New Roman" w:cs="Times New Roman"/>
+          <w:sz w:val="24"/>
+          <w:szCs w:val="24"/>
+          <w:lang w:val="en-GB"/>
+        </w:rPr>
+        <w:t xml:space="preserve">din </w:t>
+      </w:r>
+      <w:r>
+        <w:rPr>
+          <w:rFonts w:ascii="Times New Roman" w:hAnsi="Times New Roman" w:cs="Times New Roman"/>
+          <w:sz w:val="24"/>
+          <w:szCs w:val="24"/>
+          <w:lang w:val="en-GB"/>
+        </w:rPr>
+        <w:t>f</w:t>
+      </w:r>
+      <w:r>
+        <w:rPr>
+          <w:rFonts w:ascii="Times New Roman" w:hAnsi="Times New Roman" w:cs="Times New Roman"/>
+          <w:sz w:val="24"/>
+          <w:szCs w:val="24"/>
+          <w:lang w:val="en-GB"/>
+        </w:rPr>
+        <w:t>ată</w:t>
+      </w:r>
+    </w:p>
+    <w:p>
+      <w:pPr>
+        <w:pStyle w:val="Listparagraf"/>
+        <w:numPr>
+          <w:ilvl w:val="0"/>
+          <w:numId w:val="5"/>
+        </w:numPr>
+        <w:rPr>
+          <w:rFonts w:ascii="Times New Roman" w:hAnsi="Times New Roman" w:cs="Times New Roman"/>
+          <w:sz w:val="24"/>
+          <w:szCs w:val="24"/>
+          <w:lang w:val="en-GB"/>
+        </w:rPr>
+      </w:pPr>
+      <w:r>
+        <w:rPr>
+          <w:rFonts w:ascii="Times New Roman" w:hAnsi="Times New Roman" w:cs="Times New Roman"/>
+          <w:sz w:val="24"/>
+          <w:szCs w:val="24"/>
+          <w:lang w:val="en-GB"/>
+        </w:rPr>
+        <w:t xml:space="preserve">Senzorul din partea </w:t>
+      </w:r>
+      <w:r>
+        <w:rPr>
+          <w:rFonts w:ascii="Times New Roman" w:hAnsi="Times New Roman" w:cs="Times New Roman"/>
+          <w:sz w:val="24"/>
+          <w:szCs w:val="24"/>
+          <w:lang w:val="en-GB"/>
+        </w:rPr>
+        <w:t xml:space="preserve">din </w:t>
+      </w:r>
+      <w:r>
+        <w:rPr>
+          <w:rFonts w:ascii="Times New Roman" w:hAnsi="Times New Roman" w:cs="Times New Roman"/>
+          <w:sz w:val="24"/>
+          <w:szCs w:val="24"/>
+          <w:lang w:val="en-GB"/>
+        </w:rPr>
+        <w:t>dreapta față</w:t>
+      </w:r>
+    </w:p>
+    <w:p>
+      <w:pPr>
+        <w:pStyle w:val="Listparagraf"/>
+        <w:numPr>
+          <w:ilvl w:val="0"/>
+          <w:numId w:val="5"/>
+        </w:numPr>
+        <w:rPr>
+          <w:rFonts w:ascii="Times New Roman" w:hAnsi="Times New Roman" w:cs="Times New Roman"/>
+          <w:sz w:val="24"/>
+          <w:szCs w:val="24"/>
+          <w:lang w:val="en-GB"/>
+        </w:rPr>
+      </w:pPr>
+      <w:r>
+        <w:rPr>
+          <w:rFonts w:ascii="Times New Roman" w:hAnsi="Times New Roman" w:cs="Times New Roman"/>
+          <w:sz w:val="24"/>
+          <w:szCs w:val="24"/>
+          <w:lang w:val="en-GB"/>
+        </w:rPr>
+        <w:t xml:space="preserve">Senzorul din partea </w:t>
+      </w:r>
+      <w:r>
+        <w:rPr>
+          <w:rFonts w:ascii="Times New Roman" w:hAnsi="Times New Roman" w:cs="Times New Roman"/>
+          <w:sz w:val="24"/>
+          <w:szCs w:val="24"/>
+          <w:lang w:val="en-GB"/>
+        </w:rPr>
+        <w:t xml:space="preserve">din </w:t>
+      </w:r>
+      <w:r>
+        <w:rPr>
+          <w:rFonts w:ascii="Times New Roman" w:hAnsi="Times New Roman" w:cs="Times New Roman"/>
+          <w:sz w:val="24"/>
+          <w:szCs w:val="24"/>
+          <w:lang w:val="en-GB"/>
+        </w:rPr>
+        <w:t xml:space="preserve">dreapta </w:t>
+      </w:r>
+    </w:p>
+    <w:p>
+      <w:pPr>
+        <w:pStyle w:val="Listparagraf"/>
+        <w:numPr>
+          <w:ilvl w:val="0"/>
+          <w:numId w:val="5"/>
+        </w:numPr>
+        <w:rPr>
+          <w:rFonts w:ascii="Times New Roman" w:hAnsi="Times New Roman" w:cs="Times New Roman"/>
+          <w:sz w:val="24"/>
+          <w:szCs w:val="24"/>
+          <w:lang w:val="en-GB"/>
+        </w:rPr>
+      </w:pPr>
+      <w:r>
+        <w:rPr>
+          <w:rFonts w:ascii="Times New Roman" w:hAnsi="Times New Roman" w:cs="Times New Roman"/>
+          <w:sz w:val="24"/>
+          <w:szCs w:val="24"/>
+          <w:lang w:val="en-GB"/>
+        </w:rPr>
+        <w:t xml:space="preserve">Distanța senzorului din stânga </w:t>
+      </w:r>
+    </w:p>
+    <w:p>
+      <w:pPr>
+        <w:pStyle w:val="Listparagraf"/>
+        <w:numPr>
+          <w:ilvl w:val="0"/>
+          <w:numId w:val="5"/>
+        </w:numPr>
+        <w:rPr>
+          <w:rFonts w:ascii="Times New Roman" w:hAnsi="Times New Roman" w:cs="Times New Roman"/>
+          <w:sz w:val="24"/>
+          <w:szCs w:val="24"/>
+          <w:lang w:val="en-GB"/>
+        </w:rPr>
+      </w:pPr>
+      <w:r>
+        <w:rPr>
+          <w:rFonts w:ascii="Times New Roman" w:hAnsi="Times New Roman" w:cs="Times New Roman"/>
+          <w:sz w:val="24"/>
+          <w:szCs w:val="24"/>
+          <w:lang w:val="en-GB"/>
+        </w:rPr>
+        <w:t>Distanța senzorului din stânga</w:t>
+      </w:r>
+      <w:r>
+        <w:rPr>
+          <w:rFonts w:ascii="Times New Roman" w:hAnsi="Times New Roman" w:cs="Times New Roman"/>
+          <w:sz w:val="24"/>
+          <w:szCs w:val="24"/>
+          <w:lang w:val="en-GB"/>
+        </w:rPr>
+        <w:t xml:space="preserve"> față</w:t>
+      </w:r>
+      <w:r>
+        <w:rPr>
+          <w:rFonts w:ascii="Times New Roman" w:hAnsi="Times New Roman" w:cs="Times New Roman"/>
+          <w:sz w:val="24"/>
+          <w:szCs w:val="24"/>
+          <w:lang w:val="en-GB"/>
+        </w:rPr>
         <w:t xml:space="preserve"> </w:t>
       </w:r>
-      <w:proofErr w:type="spellStart"/>
-      <w:r>
-        <w:t>forrest</w:t>
-      </w:r>
-      <w:proofErr w:type="spellEnd"/>
+    </w:p>
+    <w:p>
+      <w:pPr>
+        <w:pStyle w:val="Listparagraf"/>
+        <w:numPr>
+          <w:ilvl w:val="0"/>
+          <w:numId w:val="5"/>
+        </w:numPr>
+        <w:rPr>
+          <w:rFonts w:ascii="Times New Roman" w:hAnsi="Times New Roman" w:cs="Times New Roman"/>
+          <w:sz w:val="24"/>
+          <w:szCs w:val="24"/>
+          <w:lang w:val="en-GB"/>
+        </w:rPr>
+      </w:pPr>
+      <w:r>
+        <w:rPr>
+          <w:rFonts w:ascii="Times New Roman" w:hAnsi="Times New Roman" w:cs="Times New Roman"/>
+          <w:sz w:val="24"/>
+          <w:szCs w:val="24"/>
+          <w:lang w:val="en-GB"/>
+        </w:rPr>
+        <w:t xml:space="preserve">Distanța senzorului din față </w:t>
+      </w:r>
+    </w:p>
+    <w:p>
+      <w:pPr>
+        <w:pStyle w:val="Listparagraf"/>
+        <w:numPr>
+          <w:ilvl w:val="0"/>
+          <w:numId w:val="5"/>
+        </w:numPr>
+        <w:rPr>
+          <w:rFonts w:ascii="Times New Roman" w:hAnsi="Times New Roman" w:cs="Times New Roman"/>
+          <w:sz w:val="24"/>
+          <w:szCs w:val="24"/>
+          <w:lang w:val="en-GB"/>
+        </w:rPr>
+      </w:pPr>
+      <w:r>
+        <w:rPr>
+          <w:rFonts w:ascii="Times New Roman" w:hAnsi="Times New Roman" w:cs="Times New Roman"/>
+          <w:sz w:val="24"/>
+          <w:szCs w:val="24"/>
+          <w:lang w:val="en-GB"/>
+        </w:rPr>
+        <w:t xml:space="preserve">Distanța senzorului din </w:t>
+      </w:r>
+      <w:r>
+        <w:rPr>
+          <w:rFonts w:ascii="Times New Roman" w:hAnsi="Times New Roman" w:cs="Times New Roman"/>
+          <w:sz w:val="24"/>
+          <w:szCs w:val="24"/>
+          <w:lang w:val="en-GB"/>
+        </w:rPr>
+        <w:t>dreapta față</w:t>
+      </w:r>
+    </w:p>
+    <w:p>
+      <w:pPr>
+        <w:pStyle w:val="Listparagraf"/>
+        <w:numPr>
+          <w:ilvl w:val="0"/>
+          <w:numId w:val="5"/>
+        </w:numPr>
+        <w:rPr>
+          <w:rFonts w:ascii="Times New Roman" w:hAnsi="Times New Roman" w:cs="Times New Roman"/>
+          <w:sz w:val="24"/>
+          <w:szCs w:val="24"/>
+          <w:lang w:val="en-GB"/>
+        </w:rPr>
+      </w:pPr>
+      <w:r>
+        <w:rPr>
+          <w:rFonts w:ascii="Times New Roman" w:hAnsi="Times New Roman" w:cs="Times New Roman"/>
+          <w:sz w:val="24"/>
+          <w:szCs w:val="24"/>
+          <w:lang w:val="en-GB"/>
+        </w:rPr>
+        <w:t xml:space="preserve">Distanța senzorului din </w:t>
+      </w:r>
+      <w:r>
+        <w:rPr>
+          <w:rFonts w:ascii="Times New Roman" w:hAnsi="Times New Roman" w:cs="Times New Roman"/>
+          <w:sz w:val="24"/>
+          <w:szCs w:val="24"/>
+          <w:lang w:val="en-GB"/>
+        </w:rPr>
+        <w:t>dreapta</w:t>
+      </w:r>
+    </w:p>
+    <w:p>
+      <w:pPr>
+        <w:pStyle w:val="Listparagraf"/>
+        <w:numPr>
+          <w:ilvl w:val="0"/>
+          <w:numId w:val="5"/>
+        </w:numPr>
+        <w:rPr>
+          <w:rFonts w:ascii="Times New Roman" w:hAnsi="Times New Roman" w:cs="Times New Roman"/>
+          <w:sz w:val="24"/>
+          <w:szCs w:val="24"/>
+          <w:lang w:val="en-GB"/>
+        </w:rPr>
+      </w:pPr>
+      <w:r>
+        <w:rPr>
+          <w:rFonts w:ascii="Times New Roman" w:hAnsi="Times New Roman" w:cs="Times New Roman"/>
+          <w:sz w:val="24"/>
+          <w:szCs w:val="24"/>
+          <w:lang w:val="en-GB"/>
+        </w:rPr>
+        <w:t>Deplasarea în fată</w:t>
+      </w:r>
+    </w:p>
+    <w:p>
+      <w:pPr>
+        <w:pStyle w:val="Listparagraf"/>
+        <w:numPr>
+          <w:ilvl w:val="0"/>
+          <w:numId w:val="5"/>
+        </w:numPr>
+        <w:rPr>
+          <w:rFonts w:ascii="Times New Roman" w:hAnsi="Times New Roman" w:cs="Times New Roman"/>
+          <w:sz w:val="24"/>
+          <w:szCs w:val="24"/>
+          <w:lang w:val="en-GB"/>
+        </w:rPr>
+      </w:pPr>
+      <w:r>
+        <w:rPr>
+          <w:rFonts w:ascii="Times New Roman" w:hAnsi="Times New Roman" w:cs="Times New Roman"/>
+          <w:sz w:val="24"/>
+          <w:szCs w:val="24"/>
+          <w:lang w:val="en-GB"/>
+        </w:rPr>
+        <w:t>Z</w:t>
+      </w:r>
+      <w:r>
+        <w:rPr>
+          <w:rFonts w:ascii="Times New Roman" w:hAnsi="Times New Roman" w:cs="Times New Roman"/>
+          <w:sz w:val="24"/>
+          <w:szCs w:val="24"/>
+          <w:lang w:val="en-GB"/>
+        </w:rPr>
+        <w:t>ona</w:t>
+      </w:r>
+    </w:p>
+    <w:p>
+      <w:pPr>
+        <w:pStyle w:val="Listparagraf"/>
+      </w:pPr>
+    </w:p>
+    <w:p>
+      <w:pPr>
+        <w:pStyle w:val="Listparagraf"/>
+        <w:rPr>
+          <w:lang w:val="en-GB"/>
+        </w:rPr>
+      </w:pPr>
+      <w:r>
+        <w:t>Avem următoarele date in ieșire</w:t>
+      </w:r>
+      <w:r>
+        <w:t>(api -</w:t>
+      </w:r>
+      <w:r>
+        <w:rPr>
+          <w:lang w:val="en-GB"/>
+        </w:rPr>
+        <w:t>&gt;</w:t>
+      </w:r>
+      <w:r>
+        <w:t xml:space="preserve"> unity)</w:t>
+      </w:r>
+      <w:r>
+        <w:rPr>
+          <w:lang w:val="en-GB"/>
+        </w:rPr>
+        <w:t>:</w:t>
+      </w:r>
+    </w:p>
+    <w:p>
+      <w:pPr>
+        <w:pStyle w:val="Listparagraf"/>
+        <w:numPr>
+          <w:ilvl w:val="0"/>
+          <w:numId w:val="5"/>
+        </w:numPr>
+      </w:pPr>
+      <w:r>
+        <w:t>În față</w:t>
+      </w:r>
       <w:r>
         <w:t xml:space="preserve"> </w:t>
       </w:r>
-      <w:proofErr w:type="spellStart"/>
-      <w:r>
-        <w:t>and</w:t>
-      </w:r>
-      <w:proofErr w:type="spellEnd"/>
+    </w:p>
+    <w:p>
+      <w:pPr>
+        <w:pStyle w:val="Listparagraf"/>
+        <w:numPr>
+          <w:ilvl w:val="0"/>
+          <w:numId w:val="5"/>
+        </w:numPr>
+      </w:pPr>
+      <w:r>
+        <w:t>În stânga</w:t>
+      </w:r>
+    </w:p>
+    <w:p>
+      <w:pPr>
+        <w:pStyle w:val="Listparagraf"/>
+        <w:numPr>
+          <w:ilvl w:val="0"/>
+          <w:numId w:val="5"/>
+        </w:numPr>
+      </w:pPr>
+      <w:r>
+        <w:t>În dreapta</w:t>
+      </w:r>
+    </w:p>
+    <w:p>
+      <w:pPr>
+        <w:pStyle w:val="Listparagraf"/>
+        <w:numPr>
+          <w:ilvl w:val="0"/>
+          <w:numId w:val="5"/>
+        </w:numPr>
+      </w:pPr>
+      <w:r>
+        <w:t>În spate</w:t>
+      </w:r>
       <w:r>
         <w:t xml:space="preserve"> </w:t>
       </w:r>
-      <w:proofErr w:type="spellStart"/>
-      <w:r>
-        <w:t>decission</w:t>
-      </w:r>
-      <w:proofErr w:type="spellEnd"/>
-      <w:r>
-        <w:t xml:space="preserve"> </w:t>
-      </w:r>
-      <w:proofErr w:type="spellStart"/>
-      <w:r>
-        <w:t>tree</w:t>
-      </w:r>
-      <w:proofErr w:type="spellEnd"/>
-      <w:r>
-        <w:t>)</w:t>
-      </w:r>
-    </w:p>
-    <w:p>
-      <w:pPr>
-        <w:pStyle w:val="Listparagraf"/>
-        <w:numPr>
-          <w:ilvl w:val="0"/>
-          <w:numId w:val="2"/>
-        </w:numPr>
-      </w:pPr>
-      <w:r>
-        <w:t xml:space="preserve">Diagrama se face folosind limbajul </w:t>
-      </w:r>
-      <w:proofErr w:type="spellStart"/>
-      <w:r>
-        <w:t>mermaid</w:t>
-      </w:r>
-      <w:proofErr w:type="spellEnd"/>
-    </w:p>
-    <w:p>
-      <w:pPr>
-        <w:pStyle w:val="Listparagraf"/>
-        <w:numPr>
-          <w:ilvl w:val="0"/>
-          <w:numId w:val="2"/>
-        </w:numPr>
-      </w:pPr>
-      <w:r>
-        <w:t xml:space="preserve">Automatizarea </w:t>
-      </w:r>
-      <w:proofErr w:type="spellStart"/>
-      <w:r>
-        <w:t>inceperii</w:t>
-      </w:r>
-      <w:proofErr w:type="spellEnd"/>
-      <w:r>
-        <w:t xml:space="preserve"> </w:t>
-      </w:r>
-      <w:proofErr w:type="spellStart"/>
-      <w:r>
-        <w:t>joculuiț</w:t>
-      </w:r>
-      <w:proofErr w:type="spellEnd"/>
-    </w:p>
-    <w:p>
-      <w:pPr>
-        <w:pStyle w:val="Listparagraf"/>
-        <w:numPr>
-          <w:ilvl w:val="0"/>
-          <w:numId w:val="1"/>
-        </w:numPr>
-      </w:pPr>
-      <w:r>
-        <w:t xml:space="preserve">Articol </w:t>
-      </w:r>
-      <w:proofErr w:type="spellStart"/>
-      <w:r>
-        <w:t>stiintific</w:t>
-      </w:r>
-      <w:proofErr w:type="spellEnd"/>
-      <w:r>
-        <w:t xml:space="preserve"> (compararea diverselor algoritmi de ML </w:t>
-      </w:r>
-      <w:proofErr w:type="spellStart"/>
-      <w:r>
-        <w:t>folositi</w:t>
-      </w:r>
-      <w:proofErr w:type="spellEnd"/>
-      <w:r>
-        <w:t xml:space="preserve"> in </w:t>
-      </w:r>
-      <w:proofErr w:type="spellStart"/>
-      <w:r>
-        <w:t>gaming</w:t>
-      </w:r>
-      <w:proofErr w:type="spellEnd"/>
-      <w:r>
-        <w:t xml:space="preserve"> pentru automatizarea </w:t>
-      </w:r>
-      <w:proofErr w:type="spellStart"/>
-      <w:r>
-        <w:t>decizilor</w:t>
-      </w:r>
-      <w:proofErr w:type="spellEnd"/>
-      <w:r>
-        <w:t xml:space="preserve"> </w:t>
-      </w:r>
-      <w:proofErr w:type="spellStart"/>
-      <w:r>
-        <w:t>agentilor</w:t>
-      </w:r>
-      <w:proofErr w:type="spellEnd"/>
-      <w:r>
-        <w:t>)</w:t>
-      </w:r>
-    </w:p>
-    <w:p>
-      <w:pPr>
-        <w:pStyle w:val="Listparagraf"/>
-        <w:numPr>
-          <w:ilvl w:val="0"/>
-          <w:numId w:val="1"/>
-        </w:numPr>
-      </w:pPr>
-      <w:r>
-        <w:t>Concluzie</w:t>
-      </w:r>
-    </w:p>
-    <w:p>
-      <w:pPr>
-        <w:pStyle w:val="Listparagraf"/>
-        <w:numPr>
-          <w:ilvl w:val="0"/>
-          <w:numId w:val="2"/>
-        </w:numPr>
-        <w:rPr>
-          <w:lang w:val="en-GB"/>
-        </w:rPr>
-      </w:pPr>
-      <w:proofErr w:type="spellStart"/>
-      <w:r>
-        <w:rPr>
-          <w:lang w:val="en-GB"/>
-        </w:rPr>
-        <w:t>Rezultate</w:t>
-      </w:r>
-      <w:proofErr w:type="spellEnd"/>
-      <w:r>
-        <w:rPr>
-          <w:lang w:val="en-GB"/>
-        </w:rPr>
-        <w:t xml:space="preserve"> (comparative </w:t>
-      </w:r>
-      <w:proofErr w:type="spellStart"/>
-      <w:r>
-        <w:rPr>
-          <w:lang w:val="en-GB"/>
-        </w:rPr>
-        <w:t>intre</w:t>
-      </w:r>
-      <w:proofErr w:type="spellEnd"/>
-      <w:r>
-        <w:rPr>
-          <w:lang w:val="en-GB"/>
-        </w:rPr>
-        <w:t xml:space="preserve"> user vs ML supervised vs ML unsupervised)</w:t>
-      </w:r>
-    </w:p>
-    <w:p>
-      <w:pPr>
-        <w:pStyle w:val="Listparagraf"/>
-        <w:numPr>
-          <w:ilvl w:val="0"/>
-          <w:numId w:val="2"/>
-        </w:numPr>
-        <w:rPr>
-          <w:lang w:val="en-GB"/>
-        </w:rPr>
-      </w:pPr>
-      <w:r>
-        <w:rPr>
-          <w:lang w:val="en-GB"/>
-        </w:rPr>
-        <w:t>Future works</w:t>
+    </w:p>
+    <w:p>
+      <w:pPr>
+        <w:pStyle w:val="Listparagraf"/>
+        <w:rPr>
+          <w:lang w:val="en-GB"/>
+        </w:rPr>
+      </w:pPr>
+    </w:p>
+    <w:p>
+      <w:pPr>
+        <w:pStyle w:val="Listparagraf"/>
+        <w:numPr>
+          <w:ilvl w:val="0"/>
+          <w:numId w:val="4"/>
+        </w:numPr>
+        <w:rPr>
+          <w:lang w:val="en-GB"/>
+        </w:rPr>
+      </w:pPr>
+      <w:r>
+        <w:t xml:space="preserve">Salvarea datelor într-un fișier </w:t>
+      </w:r>
+      <w:r>
+        <w:t>csv</w:t>
+      </w:r>
+      <w:r>
+        <w:t xml:space="preserve"> pentru fiecare sesiune</w:t>
+      </w:r>
+    </w:p>
+    <w:p>
+      <w:pPr>
+        <w:pStyle w:val="Listparagraf"/>
+        <w:numPr>
+          <w:ilvl w:val="0"/>
+          <w:numId w:val="4"/>
+        </w:numPr>
+        <w:rPr>
+          <w:lang w:val="en-GB"/>
+        </w:rPr>
+      </w:pPr>
+      <w:r>
+        <w:t>Antrenarea modelului</w:t>
+      </w:r>
+    </w:p>
+    <w:p>
+      <w:pPr>
+        <w:pStyle w:val="Listparagraf"/>
+        <w:numPr>
+          <w:ilvl w:val="0"/>
+          <w:numId w:val="4"/>
+        </w:numPr>
+        <w:rPr>
+          <w:lang w:val="en-GB"/>
+        </w:rPr>
+      </w:pPr>
+      <w:r>
+        <w:t>Exemplificarea modelului (supervizat)</w:t>
       </w:r>
     </w:p>
     <w:sectPr>
@@ -542,9 +1730,211 @@
 <file path=word/numbering.xml><?xml version="1.0" encoding="utf-8"?>
 <w:numbering xmlns:wpc="http://schemas.microsoft.com/office/word/2010/wordprocessingCanvas" xmlns:cx="http://schemas.microsoft.com/office/drawing/2014/chartex" xmlns:cx1="http://schemas.microsoft.com/office/drawing/2015/9/8/chartex" xmlns:cx2="http://schemas.microsoft.com/office/drawing/2015/10/21/chartex" xmlns:cx3="http://schemas.microsoft.com/office/drawing/2016/5/9/chartex" xmlns:cx4="http://schemas.microsoft.com/office/drawing/2016/5/10/chartex" xmlns:cx5="http://schemas.microsoft.com/office/drawing/2016/5/11/chartex" xmlns:cx6="http://schemas.microsoft.com/office/drawing/2016/5/12/chartex" xmlns:cx7="http://schemas.microsoft.com/office/drawing/2016/5/13/chartex" xmlns:cx8="http://schemas.microsoft.com/office/drawing/2016/5/14/chartex" xmlns:mc="http://schemas.openxmlformats.org/markup-compatibility/2006" xmlns:aink="http://schemas.microsoft.com/office/drawing/2016/ink" xmlns:am3d="http://schemas.microsoft.com/office/drawing/2017/model3d" xmlns:o="urn:schemas-microsoft-com:office:office" xmlns:r="http://schemas.openxmlformats.org/officeDocument/2006/relationships" xmlns:m="http://schemas.openxmlformats.org/officeDocument/2006/math" xmlns:v="urn:schemas-microsoft-com:vml" xmlns:wp14="http://schemas.microsoft.com/office/word/2010/wordprocessingDrawing" xmlns:wp="http://schemas.openxmlformats.org/drawingml/2006/wordprocessingDrawing" xmlns:w10="urn:schemas-microsoft-com:office:word" xmlns:w="http://schemas.openxmlformats.org/wordprocessingml/2006/main" xmlns:w14="http://schemas.microsoft.com/office/word/2010/wordml" xmlns:w15="http://schemas.microsoft.com/office/word/2012/wordml" xmlns:w16cex="http://schemas.microsoft.com/office/word/2018/wordml/cex" xmlns:w16cid="http://schemas.microsoft.com/office/word/2016/wordml/cid" xmlns:w16="http://schemas.microsoft.com/office/word/2018/wordml" xmlns:w16sdtdh="http://schemas.microsoft.com/office/word/2020/wordml/sdtdatahash" xmlns:w16se="http://schemas.microsoft.com/office/word/2015/wordml/symex" xmlns:wpg="http://schemas.microsoft.com/office/word/2010/wordprocessingGroup" xmlns:wpi="http://schemas.microsoft.com/office/word/2010/wordprocessingInk" xmlns:wne="http://schemas.microsoft.com/office/word/2006/wordml" xmlns:wps="http://schemas.microsoft.com/office/word/2010/wordprocessingShape" mc:Ignorable="w14 w15 w16se w16cid w16 w16cex w16sdtdh wp14">
   <w:abstractNum w:abstractNumId="0" w15:restartNumberingAfterBreak="0">
+    <w:nsid w:val="203078CE"/>
+    <w:multiLevelType w:val="hybridMultilevel"/>
+    <w:tmpl w:val="977E65DE"/>
+    <w:lvl w:ilvl="0" w:tplc="BF76C0DE">
+      <w:start w:val="1"/>
+      <w:numFmt w:val="bullet"/>
+      <w:lvlText w:val=""/>
+      <w:lvlJc w:val="left"/>
+      <w:pPr>
+        <w:ind w:left="1080" w:hanging="360"/>
+      </w:pPr>
+      <w:rPr>
+        <w:rFonts w:ascii="Symbol" w:eastAsiaTheme="minorHAnsi" w:hAnsi="Symbol" w:cstheme="minorBidi" w:hint="default"/>
+      </w:rPr>
+    </w:lvl>
+    <w:lvl w:ilvl="1" w:tplc="08090003" w:tentative="1">
+      <w:start w:val="1"/>
+      <w:numFmt w:val="bullet"/>
+      <w:lvlText w:val="o"/>
+      <w:lvlJc w:val="left"/>
+      <w:pPr>
+        <w:ind w:left="1800" w:hanging="360"/>
+      </w:pPr>
+      <w:rPr>
+        <w:rFonts w:ascii="Courier New" w:hAnsi="Courier New" w:cs="Courier New" w:hint="default"/>
+      </w:rPr>
+    </w:lvl>
+    <w:lvl w:ilvl="2" w:tplc="08090005" w:tentative="1">
+      <w:start w:val="1"/>
+      <w:numFmt w:val="bullet"/>
+      <w:lvlText w:val=""/>
+      <w:lvlJc w:val="left"/>
+      <w:pPr>
+        <w:ind w:left="2520" w:hanging="360"/>
+      </w:pPr>
+      <w:rPr>
+        <w:rFonts w:ascii="Wingdings" w:hAnsi="Wingdings" w:hint="default"/>
+      </w:rPr>
+    </w:lvl>
+    <w:lvl w:ilvl="3" w:tplc="08090001" w:tentative="1">
+      <w:start w:val="1"/>
+      <w:numFmt w:val="bullet"/>
+      <w:lvlText w:val=""/>
+      <w:lvlJc w:val="left"/>
+      <w:pPr>
+        <w:ind w:left="3240" w:hanging="360"/>
+      </w:pPr>
+      <w:rPr>
+        <w:rFonts w:ascii="Symbol" w:hAnsi="Symbol" w:hint="default"/>
+      </w:rPr>
+    </w:lvl>
+    <w:lvl w:ilvl="4" w:tplc="08090003" w:tentative="1">
+      <w:start w:val="1"/>
+      <w:numFmt w:val="bullet"/>
+      <w:lvlText w:val="o"/>
+      <w:lvlJc w:val="left"/>
+      <w:pPr>
+        <w:ind w:left="3960" w:hanging="360"/>
+      </w:pPr>
+      <w:rPr>
+        <w:rFonts w:ascii="Courier New" w:hAnsi="Courier New" w:cs="Courier New" w:hint="default"/>
+      </w:rPr>
+    </w:lvl>
+    <w:lvl w:ilvl="5" w:tplc="08090005" w:tentative="1">
+      <w:start w:val="1"/>
+      <w:numFmt w:val="bullet"/>
+      <w:lvlText w:val=""/>
+      <w:lvlJc w:val="left"/>
+      <w:pPr>
+        <w:ind w:left="4680" w:hanging="360"/>
+      </w:pPr>
+      <w:rPr>
+        <w:rFonts w:ascii="Wingdings" w:hAnsi="Wingdings" w:hint="default"/>
+      </w:rPr>
+    </w:lvl>
+    <w:lvl w:ilvl="6" w:tplc="08090001" w:tentative="1">
+      <w:start w:val="1"/>
+      <w:numFmt w:val="bullet"/>
+      <w:lvlText w:val=""/>
+      <w:lvlJc w:val="left"/>
+      <w:pPr>
+        <w:ind w:left="5400" w:hanging="360"/>
+      </w:pPr>
+      <w:rPr>
+        <w:rFonts w:ascii="Symbol" w:hAnsi="Symbol" w:hint="default"/>
+      </w:rPr>
+    </w:lvl>
+    <w:lvl w:ilvl="7" w:tplc="08090003" w:tentative="1">
+      <w:start w:val="1"/>
+      <w:numFmt w:val="bullet"/>
+      <w:lvlText w:val="o"/>
+      <w:lvlJc w:val="left"/>
+      <w:pPr>
+        <w:ind w:left="6120" w:hanging="360"/>
+      </w:pPr>
+      <w:rPr>
+        <w:rFonts w:ascii="Courier New" w:hAnsi="Courier New" w:cs="Courier New" w:hint="default"/>
+      </w:rPr>
+    </w:lvl>
+    <w:lvl w:ilvl="8" w:tplc="08090005" w:tentative="1">
+      <w:start w:val="1"/>
+      <w:numFmt w:val="bullet"/>
+      <w:lvlText w:val=""/>
+      <w:lvlJc w:val="left"/>
+      <w:pPr>
+        <w:ind w:left="6840" w:hanging="360"/>
+      </w:pPr>
+      <w:rPr>
+        <w:rFonts w:ascii="Wingdings" w:hAnsi="Wingdings" w:hint="default"/>
+      </w:rPr>
+    </w:lvl>
+  </w:abstractNum>
+  <w:abstractNum w:abstractNumId="1" w15:restartNumberingAfterBreak="0">
+    <w:nsid w:val="31D8614C"/>
+    <w:multiLevelType w:val="hybridMultilevel"/>
+    <w:tmpl w:val="C9929102"/>
+    <w:lvl w:ilvl="0" w:tplc="66762CDE">
+      <w:start w:val="1"/>
+      <w:numFmt w:val="decimal"/>
+      <w:lvlText w:val="%1."/>
+      <w:lvlJc w:val="left"/>
+      <w:pPr>
+        <w:ind w:left="720" w:hanging="360"/>
+      </w:pPr>
+      <w:rPr>
+        <w:rFonts w:hint="default"/>
+      </w:rPr>
+    </w:lvl>
+    <w:lvl w:ilvl="1" w:tplc="08090019" w:tentative="1">
+      <w:start w:val="1"/>
+      <w:numFmt w:val="lowerLetter"/>
+      <w:lvlText w:val="%2."/>
+      <w:lvlJc w:val="left"/>
+      <w:pPr>
+        <w:ind w:left="1440" w:hanging="360"/>
+      </w:pPr>
+    </w:lvl>
+    <w:lvl w:ilvl="2" w:tplc="0809001B" w:tentative="1">
+      <w:start w:val="1"/>
+      <w:numFmt w:val="lowerRoman"/>
+      <w:lvlText w:val="%3."/>
+      <w:lvlJc w:val="right"/>
+      <w:pPr>
+        <w:ind w:left="2160" w:hanging="180"/>
+      </w:pPr>
+    </w:lvl>
+    <w:lvl w:ilvl="3" w:tplc="0809000F" w:tentative="1">
+      <w:start w:val="1"/>
+      <w:numFmt w:val="decimal"/>
+      <w:lvlText w:val="%4."/>
+      <w:lvlJc w:val="left"/>
+      <w:pPr>
+        <w:ind w:left="2880" w:hanging="360"/>
+      </w:pPr>
+    </w:lvl>
+    <w:lvl w:ilvl="4" w:tplc="08090019" w:tentative="1">
+      <w:start w:val="1"/>
+      <w:numFmt w:val="lowerLetter"/>
+      <w:lvlText w:val="%5."/>
+      <w:lvlJc w:val="left"/>
+      <w:pPr>
+        <w:ind w:left="3600" w:hanging="360"/>
+      </w:pPr>
+    </w:lvl>
+    <w:lvl w:ilvl="5" w:tplc="0809001B" w:tentative="1">
+      <w:start w:val="1"/>
+      <w:numFmt w:val="lowerRoman"/>
+      <w:lvlText w:val="%6."/>
+      <w:lvlJc w:val="right"/>
+      <w:pPr>
+        <w:ind w:left="4320" w:hanging="180"/>
+      </w:pPr>
+    </w:lvl>
+    <w:lvl w:ilvl="6" w:tplc="0809000F" w:tentative="1">
+      <w:start w:val="1"/>
+      <w:numFmt w:val="decimal"/>
+      <w:lvlText w:val="%7."/>
+      <w:lvlJc w:val="left"/>
+      <w:pPr>
+        <w:ind w:left="5040" w:hanging="360"/>
+      </w:pPr>
+    </w:lvl>
+    <w:lvl w:ilvl="7" w:tplc="08090019" w:tentative="1">
+      <w:start w:val="1"/>
+      <w:numFmt w:val="lowerLetter"/>
+      <w:lvlText w:val="%8."/>
+      <w:lvlJc w:val="left"/>
+      <w:pPr>
+        <w:ind w:left="5760" w:hanging="360"/>
+      </w:pPr>
+    </w:lvl>
+    <w:lvl w:ilvl="8" w:tplc="0809001B" w:tentative="1">
+      <w:start w:val="1"/>
+      <w:numFmt w:val="lowerRoman"/>
+      <w:lvlText w:val="%9."/>
+      <w:lvlJc w:val="right"/>
+      <w:pPr>
+        <w:ind w:left="6480" w:hanging="180"/>
+      </w:pPr>
+    </w:lvl>
+  </w:abstractNum>
+  <w:abstractNum w:abstractNumId="2" w15:restartNumberingAfterBreak="0">
     <w:nsid w:val="41CC5F21"/>
     <w:multiLevelType w:val="multilevel"/>
-    <w:tmpl w:val="E92AAC8A"/>
+    <w:tmpl w:val="33C45F90"/>
     <w:lvl w:ilvl="0">
       <w:start w:val="1"/>
       <w:numFmt w:val="decimal"/>
@@ -554,7 +1944,7 @@
         <w:ind w:left="720" w:hanging="360"/>
       </w:pPr>
       <w:rPr>
-        <w:rFonts w:hint="default"/>
+        <w:rFonts w:asciiTheme="minorHAnsi" w:eastAsiaTheme="minorHAnsi" w:hAnsiTheme="minorHAnsi" w:cstheme="minorBidi"/>
       </w:rPr>
     </w:lvl>
     <w:lvl w:ilvl="1">
@@ -662,7 +2052,7 @@
       </w:rPr>
     </w:lvl>
   </w:abstractNum>
-  <w:abstractNum w:abstractNumId="1" w15:restartNumberingAfterBreak="0">
+  <w:abstractNum w:abstractNumId="3" w15:restartNumberingAfterBreak="0">
     <w:nsid w:val="59C35733"/>
     <w:multiLevelType w:val="hybridMultilevel"/>
     <w:tmpl w:val="F68E5C28"/>
@@ -775,7 +2165,7 @@
       </w:rPr>
     </w:lvl>
   </w:abstractNum>
-  <w:abstractNum w:abstractNumId="2" w15:restartNumberingAfterBreak="0">
+  <w:abstractNum w:abstractNumId="4" w15:restartNumberingAfterBreak="0">
     <w:nsid w:val="70E253EF"/>
     <w:multiLevelType w:val="hybridMultilevel"/>
     <w:tmpl w:val="739EEC00"/>
@@ -889,13 +2279,19 @@
     </w:lvl>
   </w:abstractNum>
   <w:num w:numId="1" w16cid:durableId="608510404">
-    <w:abstractNumId w:val="0"/>
+    <w:abstractNumId w:val="2"/>
   </w:num>
   <w:num w:numId="2" w16cid:durableId="1846167414">
+    <w:abstractNumId w:val="3"/>
+  </w:num>
+  <w:num w:numId="3" w16cid:durableId="1216695569">
+    <w:abstractNumId w:val="4"/>
+  </w:num>
+  <w:num w:numId="4" w16cid:durableId="2037193964">
     <w:abstractNumId w:val="1"/>
   </w:num>
-  <w:num w:numId="3" w16cid:durableId="1216695569">
-    <w:abstractNumId w:val="2"/>
+  <w:num w:numId="5" w16cid:durableId="506025167">
+    <w:abstractNumId w:val="0"/>
   </w:num>
 </w:numbering>
 </file>

</xml_diff>